<commit_message>
Update Article and Readme
</commit_message>
<xml_diff>
--- a/demo/blog article.docx
+++ b/demo/blog article.docx
@@ -405,7 +405,15 @@
           <w:sz w:val="24"/>
           <w:szCs w:val="24"/>
         </w:rPr>
-        <w:t>ConcurrencyDemo</w:t>
+        <w:t>Throttling</w:t>
+      </w:r>
+      <w:r>
+        <w:rPr>
+          <w:rFonts w:ascii="Times New Roman" w:hAnsi="Times New Roman" w:cs="Times New Roman"/>
+          <w:sz w:val="24"/>
+          <w:szCs w:val="24"/>
+        </w:rPr>
+        <w:t>Demo</w:t>
       </w:r>
       <w:proofErr w:type="spellEnd"/>
       <w:r>
@@ -534,6 +542,14 @@
           <w:sz w:val="24"/>
           <w:szCs w:val="24"/>
         </w:rPr>
+        <w:t xml:space="preserve"> Express</w:t>
+      </w:r>
+      <w:r>
+        <w:rPr>
+          <w:rFonts w:ascii="Times New Roman" w:hAnsi="Times New Roman" w:cs="Times New Roman"/>
+          <w:sz w:val="24"/>
+          <w:szCs w:val="24"/>
+        </w:rPr>
         <w:t>)</w:t>
       </w:r>
     </w:p>
@@ -703,21 +719,62 @@
     </w:p>
     <w:p>
       <w:pPr>
-        <w:pStyle w:val="NoSpacing"/>
-        <w:ind w:left="1440"/>
-        <w:rPr>
-          <w:rFonts w:ascii="Times New Roman" w:hAnsi="Times New Roman" w:cs="Times New Roman"/>
-          <w:sz w:val="24"/>
-          <w:szCs w:val="24"/>
-        </w:rPr>
-      </w:pPr>
-    </w:p>
-    <w:p>
-      <w:pPr>
         <w:pStyle w:val="Heading2"/>
       </w:pPr>
       <w:r>
+        <w:lastRenderedPageBreak/>
         <w:t>Service Application</w:t>
+      </w:r>
+    </w:p>
+    <w:p>
+      <w:pPr>
+        <w:pStyle w:val="Paragraph"/>
+      </w:pPr>
+      <w:r>
+        <w:rPr>
+          <w:noProof/>
+        </w:rPr>
+        <w:drawing>
+          <wp:inline distT="0" distB="0" distL="0" distR="0" wp14:anchorId="6A474488" wp14:editId="1DA6FD33">
+            <wp:extent cx="4756150" cy="3276600"/>
+            <wp:effectExtent l="0" t="0" r="6350" b="0"/>
+            <wp:docPr id="1" name="Picture 1"/>
+            <wp:cNvGraphicFramePr>
+              <a:graphicFrameLocks xmlns:a="http://schemas.openxmlformats.org/drawingml/2006/main" noChangeAspect="1"/>
+            </wp:cNvGraphicFramePr>
+            <a:graphic xmlns:a="http://schemas.openxmlformats.org/drawingml/2006/main">
+              <a:graphicData uri="http://schemas.openxmlformats.org/drawingml/2006/picture">
+                <pic:pic xmlns:pic="http://schemas.openxmlformats.org/drawingml/2006/picture">
+                  <pic:nvPicPr>
+                    <pic:cNvPr id="1" name="service.jpg"/>
+                    <pic:cNvPicPr/>
+                  </pic:nvPicPr>
+                  <pic:blipFill>
+                    <a:blip r:embed="rId8">
+                      <a:extLst>
+                        <a:ext uri="{28A0092B-C50C-407E-A947-70E740481C1C}">
+                          <a14:useLocalDpi xmlns:a14="http://schemas.microsoft.com/office/drawing/2010/main" val="0"/>
+                        </a:ext>
+                      </a:extLst>
+                    </a:blip>
+                    <a:stretch>
+                      <a:fillRect/>
+                    </a:stretch>
+                  </pic:blipFill>
+                  <pic:spPr>
+                    <a:xfrm>
+                      <a:off x="0" y="0"/>
+                      <a:ext cx="4756150" cy="3276600"/>
+                    </a:xfrm>
+                    <a:prstGeom prst="rect">
+                      <a:avLst/>
+                    </a:prstGeom>
+                  </pic:spPr>
+                </pic:pic>
+              </a:graphicData>
+            </a:graphic>
+          </wp:inline>
+        </w:drawing>
       </w:r>
     </w:p>
     <w:p>
@@ -740,7 +797,23 @@
           <w:iCs/>
           <w:szCs w:val="24"/>
         </w:rPr>
-        <w:t>ServiceConcurrencyDemo</w:t>
+        <w:t>Service</w:t>
+      </w:r>
+      <w:r>
+        <w:rPr>
+          <w:i/>
+          <w:iCs/>
+          <w:szCs w:val="24"/>
+        </w:rPr>
+        <w:t>Throttling</w:t>
+      </w:r>
+      <w:r>
+        <w:rPr>
+          <w:i/>
+          <w:iCs/>
+          <w:szCs w:val="24"/>
+        </w:rPr>
+        <w:t>Demo</w:t>
       </w:r>
       <w:proofErr w:type="spellEnd"/>
       <w:r>
@@ -860,6 +933,57 @@
         </w:rPr>
         <w:lastRenderedPageBreak/>
         <w:t>Definitions</w:t>
+      </w:r>
+    </w:p>
+    <w:p>
+      <w:pPr>
+        <w:pStyle w:val="Heading4"/>
+      </w:pPr>
+      <w:r>
+        <w:rPr>
+          <w:noProof/>
+        </w:rPr>
+        <w:drawing>
+          <wp:inline distT="0" distB="0" distL="0" distR="0" wp14:anchorId="1F90110D" wp14:editId="7013F8EE">
+            <wp:extent cx="2857500" cy="2857500"/>
+            <wp:effectExtent l="0" t="0" r="0" b="0"/>
+            <wp:docPr id="5" name="Picture 5"/>
+            <wp:cNvGraphicFramePr>
+              <a:graphicFrameLocks xmlns:a="http://schemas.openxmlformats.org/drawingml/2006/main" noChangeAspect="1"/>
+            </wp:cNvGraphicFramePr>
+            <a:graphic xmlns:a="http://schemas.openxmlformats.org/drawingml/2006/main">
+              <a:graphicData uri="http://schemas.openxmlformats.org/drawingml/2006/picture">
+                <pic:pic xmlns:pic="http://schemas.openxmlformats.org/drawingml/2006/picture">
+                  <pic:nvPicPr>
+                    <pic:cNvPr id="5" name="WCF-300x300.jpg"/>
+                    <pic:cNvPicPr/>
+                  </pic:nvPicPr>
+                  <pic:blipFill>
+                    <a:blip r:embed="rId9">
+                      <a:extLst>
+                        <a:ext uri="{28A0092B-C50C-407E-A947-70E740481C1C}">
+                          <a14:useLocalDpi xmlns:a14="http://schemas.microsoft.com/office/drawing/2010/main" val="0"/>
+                        </a:ext>
+                      </a:extLst>
+                    </a:blip>
+                    <a:stretch>
+                      <a:fillRect/>
+                    </a:stretch>
+                  </pic:blipFill>
+                  <pic:spPr>
+                    <a:xfrm>
+                      <a:off x="0" y="0"/>
+                      <a:ext cx="2857500" cy="2857500"/>
+                    </a:xfrm>
+                    <a:prstGeom prst="rect">
+                      <a:avLst/>
+                    </a:prstGeom>
+                  </pic:spPr>
+                </pic:pic>
+              </a:graphicData>
+            </a:graphic>
+          </wp:inline>
+        </w:drawing>
       </w:r>
     </w:p>
     <w:p>
@@ -1257,6 +1381,7 @@
         <w:pStyle w:val="Paragraph"/>
       </w:pPr>
       <w:r>
+        <w:lastRenderedPageBreak/>
         <w:t>There are four modes that were available for configuration on the service:</w:t>
       </w:r>
     </w:p>
@@ -1344,7 +1469,19 @@
         <w:t xml:space="preserve"> is processed by a new service instance.</w:t>
       </w:r>
       <w:r>
-        <w:t xml:space="preserve"> However, in throttling behaviors and settings, the concurrency setting is relevant and can also throttle the PerCall instancing (see Demo video) ability.</w:t>
+        <w:t xml:space="preserve"> However, in throttling behaviors and settings, the concurrency setting is relevant and can also </w:t>
+      </w:r>
+      <w:r>
+        <w:t xml:space="preserve">affect the </w:t>
+      </w:r>
+      <w:r>
+        <w:t>throttl</w:t>
+      </w:r>
+      <w:r>
+        <w:t>ing ability of</w:t>
+      </w:r>
+      <w:r>
+        <w:t xml:space="preserve"> PerCall instancing (see Demo video).</w:t>
       </w:r>
     </w:p>
     <w:p>
@@ -1395,41 +1532,272 @@
       </w:pPr>
       <w:proofErr w:type="spellStart"/>
       <w:r>
+        <w:t>TestMethod</w:t>
+      </w:r>
+      <w:proofErr w:type="spellEnd"/>
+    </w:p>
+    <w:p>
+      <w:pPr>
+        <w:pStyle w:val="Paragraph"/>
+      </w:pPr>
+      <w:r>
+        <w:t xml:space="preserve">This is the only method available on the service. When a client calls this method, it simulates a long running process by sleeping for </w:t>
+      </w:r>
+      <w:r>
+        <w:t>five</w:t>
+      </w:r>
+      <w:r>
+        <w:t xml:space="preserve"> </w:t>
+      </w:r>
+      <w:r>
+        <w:t>seconds</w:t>
+      </w:r>
+      <w:r>
+        <w:t xml:space="preserve"> and then return</w:t>
+      </w:r>
+      <w:r>
+        <w:t>s</w:t>
+      </w:r>
+      <w:r>
+        <w:t xml:space="preserve"> the time spent in the method</w:t>
+      </w:r>
+      <w:r>
+        <w:t xml:space="preserve"> (representing milliseconds)</w:t>
+      </w:r>
+      <w:r>
+        <w:t xml:space="preserve"> as an integer. </w:t>
+      </w:r>
+    </w:p>
+    <w:p>
+      <w:pPr>
+        <w:pStyle w:val="Paragraph"/>
+      </w:pPr>
+      <w:r>
+        <w:t>[insert code here]</w:t>
+      </w:r>
+    </w:p>
+    <w:p>
+      <w:pPr>
+        <w:pStyle w:val="Heading3"/>
+      </w:pPr>
+      <w:proofErr w:type="spellStart"/>
+      <w:r>
+        <w:t>Web.Config</w:t>
+      </w:r>
+      <w:proofErr w:type="spellEnd"/>
+      <w:r>
+        <w:t xml:space="preserve"> and Service Throttling Behavior Configuration</w:t>
+      </w:r>
+    </w:p>
+    <w:p>
+      <w:pPr>
+        <w:pStyle w:val="Paragraph"/>
+      </w:pPr>
+      <w:r>
+        <w:t xml:space="preserve">The configuration file on the service application project directs the service settings, including throttling. This demo project simulated various scenarios that involved manipulating the service behavior attributes for throttling and then to observe the differences in the client call processing. Multi-threaded client calls to the service were throttled and the results of the experiment are shown and discussed in a video (see Demo section). </w:t>
+      </w:r>
+    </w:p>
+    <w:p>
+      <w:pPr>
+        <w:pStyle w:val="Paragraph"/>
+      </w:pPr>
+      <w:r>
+        <w:t xml:space="preserve">There were two types of throttling considered in my project demo and experiment: concurrent calls and instances. </w:t>
+      </w:r>
+      <w:r>
+        <w:t>Some definitions and explanations are shown below along with a sample code showing the configuration for setting up throttling.</w:t>
+      </w:r>
+    </w:p>
+    <w:p>
+      <w:pPr>
+        <w:pStyle w:val="Heading4"/>
+      </w:pPr>
+      <w:proofErr w:type="spellStart"/>
+      <w:r>
+        <w:t>maxConcurrentCalls</w:t>
+      </w:r>
+      <w:proofErr w:type="spellEnd"/>
+    </w:p>
+    <w:p>
+      <w:pPr>
+        <w:pStyle w:val="Paragraph"/>
+      </w:pPr>
+      <w:r>
+        <w:t xml:space="preserve">The </w:t>
+      </w:r>
+      <w:proofErr w:type="spellStart"/>
+      <w:r>
+        <w:rPr>
+          <w:i/>
+          <w:iCs/>
+        </w:rPr>
+        <w:t>MaxConcurrentCalls</w:t>
+      </w:r>
+      <w:proofErr w:type="spellEnd"/>
+      <w:r>
+        <w:t xml:space="preserve"> is a property that</w:t>
+      </w:r>
+      <w:r>
+        <w:t xml:space="preserve"> </w:t>
+      </w:r>
+      <w:r>
+        <w:t>limits the</w:t>
+      </w:r>
+      <w:r>
+        <w:t xml:space="preserve"> number of messages actively processing </w:t>
+      </w:r>
+      <w:r>
+        <w:t>on</w:t>
+      </w:r>
+      <w:r>
+        <w:t xml:space="preserve"> a </w:t>
+      </w:r>
+      <w:proofErr w:type="spellStart"/>
+      <w:r>
+        <w:t>ServiceHost</w:t>
+      </w:r>
+      <w:proofErr w:type="spellEnd"/>
+      <w:r>
+        <w:t xml:space="preserve"> object.</w:t>
+      </w:r>
+      <w:r>
+        <w:t xml:space="preserve"> This property is usually set in the configuration file as an xml attribute.</w:t>
+      </w:r>
+    </w:p>
+    <w:p>
+      <w:pPr>
+        <w:pStyle w:val="Heading4"/>
+      </w:pPr>
+      <w:proofErr w:type="spellStart"/>
+      <w:r>
+        <w:t>maxConcurrentInstances</w:t>
+      </w:r>
+      <w:proofErr w:type="spellEnd"/>
+    </w:p>
+    <w:p>
+      <w:pPr>
+        <w:pStyle w:val="Paragraph"/>
+      </w:pPr>
+      <w:r>
+        <w:t xml:space="preserve">The </w:t>
+      </w:r>
+      <w:proofErr w:type="spellStart"/>
+      <w:r>
+        <w:rPr>
+          <w:i/>
+          <w:iCs/>
+        </w:rPr>
+        <w:t>MaxConcurrentInstances</w:t>
+      </w:r>
+      <w:proofErr w:type="spellEnd"/>
+      <w:r>
+        <w:t xml:space="preserve"> </w:t>
+      </w:r>
+      <w:r>
+        <w:t xml:space="preserve">is a </w:t>
+      </w:r>
+      <w:r>
+        <w:t xml:space="preserve">property </w:t>
+      </w:r>
+      <w:r>
+        <w:t>that limits the total number</w:t>
+      </w:r>
+      <w:r>
+        <w:t xml:space="preserve"> of </w:t>
+      </w:r>
+      <w:proofErr w:type="spellStart"/>
+      <w:r>
+        <w:t>InstanceContext</w:t>
+      </w:r>
+      <w:proofErr w:type="spellEnd"/>
+      <w:r>
+        <w:t xml:space="preserve"> objects </w:t>
+      </w:r>
+      <w:r>
+        <w:t>that can run with</w:t>
+      </w:r>
+      <w:r>
+        <w:t xml:space="preserve"> the service. If </w:t>
+      </w:r>
+      <w:r>
+        <w:t xml:space="preserve">the service instance mode </w:t>
+      </w:r>
+      <w:r>
+        <w:t xml:space="preserve">is </w:t>
+      </w:r>
+      <w:r>
+        <w:t xml:space="preserve">configured as </w:t>
+      </w:r>
+      <w:r>
+        <w:t>PerCall, the resulting value is the number of concurrent calls</w:t>
+      </w:r>
+      <w:r>
+        <w:t xml:space="preserve"> (which can also be throttled or set to a limit)</w:t>
+      </w:r>
+      <w:r>
+        <w:t xml:space="preserve">. </w:t>
+      </w:r>
+      <w:r>
+        <w:t>While in PerCall configuration, i</w:t>
+      </w:r>
+      <w:r>
+        <w:t xml:space="preserve">f a </w:t>
+      </w:r>
+      <w:r>
+        <w:t>message</w:t>
+      </w:r>
+      <w:r>
+        <w:t xml:space="preserve"> arrives </w:t>
+      </w:r>
+      <w:r>
+        <w:t>after</w:t>
+      </w:r>
+      <w:r>
+        <w:t xml:space="preserve"> the </w:t>
+      </w:r>
+      <w:proofErr w:type="spellStart"/>
+      <w:r>
+        <w:t>InstanceContext</w:t>
+      </w:r>
+      <w:proofErr w:type="spellEnd"/>
+      <w:r>
+        <w:t xml:space="preserve"> objects</w:t>
+      </w:r>
+      <w:r>
+        <w:t xml:space="preserve"> are throttled (ex: reached a maximum)</w:t>
+      </w:r>
+      <w:r>
+        <w:t xml:space="preserve">, the message is held until </w:t>
+      </w:r>
+      <w:r>
+        <w:t xml:space="preserve">an instance completes </w:t>
+      </w:r>
+      <w:r>
+        <w:t>its</w:t>
+      </w:r>
+      <w:r>
+        <w:t xml:space="preserve"> PerCall </w:t>
+      </w:r>
+      <w:r>
         <w:lastRenderedPageBreak/>
-        <w:t>TestMethod</w:t>
+        <w:t xml:space="preserve">process and closes, effectively freeing up another available </w:t>
+      </w:r>
+      <w:proofErr w:type="spellStart"/>
+      <w:r>
+        <w:t>InstanceConext</w:t>
       </w:r>
       <w:proofErr w:type="spellEnd"/>
-    </w:p>
-    <w:p>
-      <w:pPr>
-        <w:pStyle w:val="Paragraph"/>
-      </w:pPr>
-      <w:r>
-        <w:t xml:space="preserve">This is the only method available on the service. When a client calls this method, it simulates a long running process by sleeping for </w:t>
-      </w:r>
-      <w:r>
-        <w:t>five</w:t>
+      <w:r>
+        <w:t xml:space="preserve"> object</w:t>
+      </w:r>
+      <w:r>
+        <w:t>.</w:t>
       </w:r>
       <w:r>
         <w:t xml:space="preserve"> </w:t>
       </w:r>
       <w:r>
-        <w:t>seconds</w:t>
-      </w:r>
-      <w:r>
-        <w:t xml:space="preserve"> and then return</w:t>
-      </w:r>
-      <w:r>
-        <w:t>s</w:t>
-      </w:r>
-      <w:r>
-        <w:t xml:space="preserve"> the time spent in the method</w:t>
-      </w:r>
-      <w:r>
-        <w:t xml:space="preserve"> (representing milliseconds)</w:t>
-      </w:r>
-      <w:r>
-        <w:t xml:space="preserve"> as an integer. </w:t>
+        <w:t>This property is usually set in the configuration file as an xml attribute.</w:t>
       </w:r>
     </w:p>
     <w:p>
@@ -1713,6 +2081,31 @@
         <w:pStyle w:val="Heading4"/>
       </w:pPr>
       <w:r>
+        <w:t xml:space="preserve">Completion </w:t>
+      </w:r>
+      <w:r>
+        <w:t>Stat</w:t>
+      </w:r>
+      <w:r>
+        <w:t>us</w:t>
+      </w:r>
+    </w:p>
+    <w:p>
+      <w:pPr>
+        <w:pStyle w:val="Paragraph"/>
+      </w:pPr>
+      <w:r>
+        <w:t xml:space="preserve">The total completion status is updated asynchronously on the console window so that the tester can observe the effects of service throttling in real-time with their threads. For example, if throttling limits a processing of only 5 threads, the user will see </w:t>
+      </w:r>
+      <w:r>
+        <w:t xml:space="preserve">threads completed in blocks of 5. </w:t>
+      </w:r>
+    </w:p>
+    <w:p>
+      <w:pPr>
+        <w:pStyle w:val="Heading4"/>
+      </w:pPr>
+      <w:r>
         <w:t>Stats</w:t>
       </w:r>
     </w:p>
@@ -1749,7 +2142,7 @@
         <w:t xml:space="preserve">. </w:t>
       </w:r>
       <w:r>
-        <w:t xml:space="preserve">The code behind the form is available on GitHub </w:t>
+        <w:t xml:space="preserve">The code is available on GitHub </w:t>
       </w:r>
       <w:r>
         <w:t>[</w:t>
@@ -1821,6 +2214,18 @@
     </w:p>
     <w:p>
       <w:pPr>
+        <w:pStyle w:val="ListParagraph"/>
+        <w:numPr>
+          <w:ilvl w:val="0"/>
+          <w:numId w:val="12"/>
+        </w:numPr>
+      </w:pPr>
+      <w:r>
+        <w:t>Completion status of thread simulation</w:t>
+      </w:r>
+    </w:p>
+    <w:p>
+      <w:pPr>
         <w:pStyle w:val="Paragraph"/>
       </w:pPr>
       <w:r>
@@ -1854,12 +2259,13 @@
         <w:t xml:space="preserve"> (instance of the reference created by SVCUTIL)</w:t>
       </w:r>
       <w:r>
-        <w:t>, the</w:t>
-      </w:r>
-      <w:bookmarkStart w:id="0" w:name="_GoBack"/>
-      <w:bookmarkEnd w:id="0"/>
-      <w:r>
-        <w:t>n creates and runs 5 threads in parallel. It then asks the user to wait until thread completion so they can see the individual results on the console window and then display the stats.</w:t>
+        <w:t xml:space="preserve">, then creates and runs </w:t>
+      </w:r>
+      <w:r>
+        <w:t>the set number of</w:t>
+      </w:r>
+      <w:r>
+        <w:t xml:space="preserve"> threads in parallel. It then asks the user to wait until thread completion so they can see the individual results on the console window and then display the stats.</w:t>
       </w:r>
     </w:p>
     <w:p>
@@ -1876,6 +2282,7 @@
       </w:pPr>
       <w:proofErr w:type="spellStart"/>
       <w:r>
+        <w:lastRenderedPageBreak/>
         <w:t>ServiceThread</w:t>
       </w:r>
       <w:proofErr w:type="spellEnd"/>
@@ -1969,7 +2376,6 @@
         <w:pStyle w:val="Heading5"/>
       </w:pPr>
       <w:r>
-        <w:lastRenderedPageBreak/>
         <w:t>Print Statistics</w:t>
       </w:r>
     </w:p>
@@ -1980,6 +2386,8 @@
       <w:r>
         <w:t>This method runs and prints basic statistics (average, maximum, minimum) on the List of thread times.</w:t>
       </w:r>
+      <w:bookmarkStart w:id="0" w:name="_GoBack"/>
+      <w:bookmarkEnd w:id="0"/>
     </w:p>
     <w:p>
       <w:pPr>

</xml_diff>